<commit_message>
Added 3 User Stories to User Stories Document
</commit_message>
<xml_diff>
--- a/User Stories Document.docx
+++ b/User Stories Document.docx
@@ -27,16 +27,6 @@
         </w:rPr>
         <w:t xml:space="preserve">Betrayal at the House on the Hill  -  Nobody</w:t>
         <w:br/>
-      </w:r>
-      <w:r>
-        <w:rPr>
-          <w:rFonts w:ascii="Arial" w:hAnsi="Arial" w:cs="Arial" w:eastAsia="Arial"/>
-          <w:color w:val="auto"/>
-          <w:spacing w:val="0"/>
-          <w:position w:val="0"/>
-          <w:sz w:val="22"/>
-          <w:shd w:fill="auto" w:val="clear"/>
-        </w:rPr>
         <w:t xml:space="preserve">(Caleb Corlett, Chris Anderson, Ethan Wyman, Patrick Storer, Ryan Nodarse)</w:t>
       </w:r>
     </w:p>
@@ -293,6 +283,207 @@
           <w:shd w:fill="auto" w:val="clear"/>
         </w:rPr>
         <w:t xml:space="preserve">As a User, I want a place to view the character's info, likes and hobbies (character lore), to immerse myself more in the world and lore.  (Caleb)</w:t>
+      </w:r>
+    </w:p>
+    <w:p>
+      <w:pPr>
+        <w:spacing w:before="0" w:after="0" w:line="276"/>
+        <w:ind w:right="0" w:left="0" w:firstLine="0"/>
+        <w:jc w:val="left"/>
+        <w:rPr>
+          <w:rFonts w:ascii="Arial" w:hAnsi="Arial" w:cs="Arial" w:eastAsia="Arial"/>
+          <w:color w:val="auto"/>
+          <w:spacing w:val="0"/>
+          <w:position w:val="0"/>
+          <w:sz w:val="22"/>
+          <w:shd w:fill="auto" w:val="clear"/>
+        </w:rPr>
+      </w:pPr>
+    </w:p>
+    <w:p>
+      <w:pPr>
+        <w:spacing w:before="0" w:after="0" w:line="276"/>
+        <w:ind w:right="0" w:left="0" w:firstLine="0"/>
+        <w:jc w:val="left"/>
+        <w:rPr>
+          <w:rFonts w:ascii="Arial" w:hAnsi="Arial" w:cs="Arial" w:eastAsia="Arial"/>
+          <w:color w:val="auto"/>
+          <w:spacing w:val="0"/>
+          <w:position w:val="0"/>
+          <w:sz w:val="22"/>
+          <w:shd w:fill="auto" w:val="clear"/>
+        </w:rPr>
+      </w:pPr>
+      <w:r>
+        <w:rPr>
+          <w:rFonts w:ascii="Arial" w:hAnsi="Arial" w:cs="Arial" w:eastAsia="Arial"/>
+          <w:color w:val="auto"/>
+          <w:spacing w:val="0"/>
+          <w:position w:val="0"/>
+          <w:sz w:val="22"/>
+          <w:shd w:fill="auto" w:val="clear"/>
+        </w:rPr>
+        <w:t xml:space="preserve">5)</w:t>
+      </w:r>
+    </w:p>
+    <w:p>
+      <w:pPr>
+        <w:spacing w:before="0" w:after="0" w:line="276"/>
+        <w:ind w:right="0" w:left="0" w:firstLine="0"/>
+        <w:jc w:val="left"/>
+        <w:rPr>
+          <w:rFonts w:ascii="Arial" w:hAnsi="Arial" w:cs="Arial" w:eastAsia="Arial"/>
+          <w:color w:val="auto"/>
+          <w:spacing w:val="0"/>
+          <w:position w:val="0"/>
+          <w:sz w:val="22"/>
+          <w:shd w:fill="auto" w:val="clear"/>
+        </w:rPr>
+      </w:pPr>
+      <w:r>
+        <w:rPr>
+          <w:rFonts w:ascii="Arial" w:hAnsi="Arial" w:cs="Arial" w:eastAsia="Arial"/>
+          <w:color w:val="auto"/>
+          <w:spacing w:val="0"/>
+          <w:position w:val="0"/>
+          <w:sz w:val="22"/>
+          <w:shd w:fill="auto" w:val="clear"/>
+        </w:rPr>
+        <w:t xml:space="preserve">As a User, I want the game elements to evolve as the phase changes in order to feel a difference between the peaceful Exploration Phase and the more chaotic Haunt Phase.  (Caleb)</w:t>
+      </w:r>
+    </w:p>
+    <w:p>
+      <w:pPr>
+        <w:spacing w:before="0" w:after="0" w:line="276"/>
+        <w:ind w:right="0" w:left="0" w:firstLine="0"/>
+        <w:jc w:val="left"/>
+        <w:rPr>
+          <w:rFonts w:ascii="Arial" w:hAnsi="Arial" w:cs="Arial" w:eastAsia="Arial"/>
+          <w:color w:val="auto"/>
+          <w:spacing w:val="0"/>
+          <w:position w:val="0"/>
+          <w:sz w:val="22"/>
+          <w:shd w:fill="auto" w:val="clear"/>
+        </w:rPr>
+      </w:pPr>
+    </w:p>
+    <w:p>
+      <w:pPr>
+        <w:spacing w:before="0" w:after="0" w:line="276"/>
+        <w:ind w:right="0" w:left="0" w:firstLine="0"/>
+        <w:jc w:val="left"/>
+        <w:rPr>
+          <w:rFonts w:ascii="Arial" w:hAnsi="Arial" w:cs="Arial" w:eastAsia="Arial"/>
+          <w:color w:val="auto"/>
+          <w:spacing w:val="0"/>
+          <w:position w:val="0"/>
+          <w:sz w:val="22"/>
+          <w:shd w:fill="auto" w:val="clear"/>
+        </w:rPr>
+      </w:pPr>
+      <w:r>
+        <w:rPr>
+          <w:rFonts w:ascii="Arial" w:hAnsi="Arial" w:cs="Arial" w:eastAsia="Arial"/>
+          <w:color w:val="auto"/>
+          <w:spacing w:val="0"/>
+          <w:position w:val="0"/>
+          <w:sz w:val="22"/>
+          <w:shd w:fill="auto" w:val="clear"/>
+        </w:rPr>
+        <w:t xml:space="preserve">6)</w:t>
+      </w:r>
+    </w:p>
+    <w:p>
+      <w:pPr>
+        <w:spacing w:before="0" w:after="0" w:line="276"/>
+        <w:ind w:right="0" w:left="0" w:firstLine="0"/>
+        <w:jc w:val="left"/>
+        <w:rPr>
+          <w:rFonts w:ascii="Arial" w:hAnsi="Arial" w:cs="Arial" w:eastAsia="Arial"/>
+          <w:color w:val="auto"/>
+          <w:spacing w:val="0"/>
+          <w:position w:val="0"/>
+          <w:sz w:val="22"/>
+          <w:shd w:fill="auto" w:val="clear"/>
+        </w:rPr>
+      </w:pPr>
+      <w:r>
+        <w:rPr>
+          <w:rFonts w:ascii="Arial" w:hAnsi="Arial" w:cs="Arial" w:eastAsia="Arial"/>
+          <w:color w:val="auto"/>
+          <w:spacing w:val="0"/>
+          <w:position w:val="0"/>
+          <w:sz w:val="22"/>
+          <w:shd w:fill="auto" w:val="clear"/>
+        </w:rPr>
+        <w:t xml:space="preserve">As a User, I want to be able to view the current state of the Haunt Timer at all times in order to make tactical decisions about my play.  (Caleb)</w:t>
+      </w:r>
+    </w:p>
+    <w:p>
+      <w:pPr>
+        <w:spacing w:before="0" w:after="0" w:line="276"/>
+        <w:ind w:right="0" w:left="0" w:firstLine="0"/>
+        <w:jc w:val="left"/>
+        <w:rPr>
+          <w:rFonts w:ascii="Arial" w:hAnsi="Arial" w:cs="Arial" w:eastAsia="Arial"/>
+          <w:color w:val="auto"/>
+          <w:spacing w:val="0"/>
+          <w:position w:val="0"/>
+          <w:sz w:val="22"/>
+          <w:shd w:fill="auto" w:val="clear"/>
+        </w:rPr>
+      </w:pPr>
+    </w:p>
+    <w:p>
+      <w:pPr>
+        <w:spacing w:before="0" w:after="0" w:line="276"/>
+        <w:ind w:right="0" w:left="0" w:firstLine="0"/>
+        <w:jc w:val="left"/>
+        <w:rPr>
+          <w:rFonts w:ascii="Arial" w:hAnsi="Arial" w:cs="Arial" w:eastAsia="Arial"/>
+          <w:color w:val="auto"/>
+          <w:spacing w:val="0"/>
+          <w:position w:val="0"/>
+          <w:sz w:val="22"/>
+          <w:shd w:fill="auto" w:val="clear"/>
+        </w:rPr>
+      </w:pPr>
+      <w:r>
+        <w:rPr>
+          <w:rFonts w:ascii="Arial" w:hAnsi="Arial" w:cs="Arial" w:eastAsia="Arial"/>
+          <w:color w:val="auto"/>
+          <w:spacing w:val="0"/>
+          <w:position w:val="0"/>
+          <w:sz w:val="22"/>
+          <w:shd w:fill="auto" w:val="clear"/>
+        </w:rPr>
+        <w:t xml:space="preserve">7)</w:t>
+      </w:r>
+    </w:p>
+    <w:p>
+      <w:pPr>
+        <w:spacing w:before="0" w:after="0" w:line="276"/>
+        <w:ind w:right="0" w:left="0" w:firstLine="0"/>
+        <w:jc w:val="left"/>
+        <w:rPr>
+          <w:rFonts w:ascii="Arial" w:hAnsi="Arial" w:cs="Arial" w:eastAsia="Arial"/>
+          <w:color w:val="auto"/>
+          <w:spacing w:val="0"/>
+          <w:position w:val="0"/>
+          <w:sz w:val="22"/>
+          <w:shd w:fill="auto" w:val="clear"/>
+        </w:rPr>
+      </w:pPr>
+      <w:r>
+        <w:rPr>
+          <w:rFonts w:ascii="Arial" w:hAnsi="Arial" w:cs="Arial" w:eastAsia="Arial"/>
+          <w:color w:val="auto"/>
+          <w:spacing w:val="0"/>
+          <w:position w:val="0"/>
+          <w:sz w:val="22"/>
+          <w:shd w:fill="auto" w:val="clear"/>
+        </w:rPr>
+        <w:t xml:space="preserve">As a User, I want to be able to change the volume in a settings menu in order to make the game experience more comfortable with my unique setup  (Caleb)</w:t>
       </w:r>
     </w:p>
     <w:p>

</xml_diff>

<commit_message>
Update User Stories Document.docx
Attempting to upload user stories
</commit_message>
<xml_diff>
--- a/User Stories Document.docx
+++ b/User Stories Document.docx
@@ -674,7 +674,27 @@
           <w:szCs w:val="22"/>
           <w:lang w:val="en-US"/>
         </w:rPr>
-        <w:t>As a User, I want to be able to have a menu for custom modifiers/house rules. (Patrick)</w:t>
+        <w:t xml:space="preserve">As a User, I want to be able to have a menu for custom modifiers/house rules </w:t>
+      </w:r>
+      <w:r>
+        <w:rPr>
+          <w:rFonts w:eastAsia="ArialMT" w:cs="ArialMT" w:ascii="ArialMT" w:hAnsi="ArialMT"/>
+          <w:color w:val="000000"/>
+          <w:sz w:val="22"/>
+          <w:szCs w:val="22"/>
+          <w:lang w:val="en-US"/>
+        </w:rPr>
+        <w:t>before setting up the game</w:t>
+      </w:r>
+      <w:r>
+        <w:rPr>
+          <w:rFonts w:eastAsia="ArialMT" w:cs="ArialMT" w:ascii="ArialMT" w:hAnsi="ArialMT"/>
+          <w:color w:val="000000"/>
+          <w:sz w:val="22"/>
+          <w:szCs w:val="22"/>
+          <w:lang w:val="en-US"/>
+        </w:rPr>
+        <w:t>. (Patrick)</w:t>
       </w:r>
     </w:p>
     <w:p>
@@ -809,10 +829,11 @@
     <w:qFormat/>
     <w:pPr>
       <w:widowControl w:val="false"/>
-      <w:kinsoku w:val="true"/>
-      <w:overflowPunct w:val="true"/>
-      <w:autoSpaceDE w:val="true"/>
+      <w:suppressAutoHyphens w:val="true"/>
+      <w:overflowPunct w:val="false"/>
       <w:bidi w:val="0"/>
+      <w:spacing w:before="0" w:after="0"/>
+      <w:jc w:val="start"/>
     </w:pPr>
     <w:rPr>
       <w:rFonts w:ascii="Liberation Serif" w:hAnsi="Liberation Serif" w:eastAsia="Songti SC" w:cs="Arial Unicode MS"/>
@@ -837,27 +858,29 @@
       <w:vertAlign w:val="superscript"/>
     </w:rPr>
   </w:style>
-  <w:style w:type="character" w:styleId="FootnoteReference">
-    <w:name w:val="Footnote Reference"/>
+  <w:style w:type="character" w:styleId="FootnoteCharacters">
+    <w:name w:val="Footnote Characters"/>
+    <w:qFormat/>
     <w:rPr>
       <w:vertAlign w:val="superscript"/>
     </w:rPr>
   </w:style>
-  <w:style w:type="character" w:styleId="EndnoteReference">
-    <w:name w:val="Endnote Reference"/>
+  <w:style w:type="character" w:styleId="FootnoteReference">
+    <w:name w:val="Footnote Reference"/>
+    <w:qFormat/>
     <w:rPr>
       <w:vertAlign w:val="superscript"/>
     </w:rPr>
   </w:style>
-  <w:style w:type="character" w:styleId="FootnoteAnchor">
-    <w:name w:val="Footnote Anchor"/>
+  <w:style w:type="character" w:styleId="EndnoteCharacters">
+    <w:name w:val="Endnote Characters"/>
     <w:qFormat/>
     <w:rPr>
       <w:vertAlign w:val="superscript"/>
     </w:rPr>
   </w:style>
-  <w:style w:type="character" w:styleId="EndnoteAnchor">
-    <w:name w:val="Endnote Anchor"/>
+  <w:style w:type="character" w:styleId="EndnoteReference">
+    <w:name w:val="Endnote Reference"/>
     <w:qFormat/>
     <w:rPr>
       <w:vertAlign w:val="superscript"/>

</xml_diff>